<commit_message>
all html buying is linked to php. Filezilla has fizzled out and doesn't work anymore.
</commit_message>
<xml_diff>
--- a/project-documents/Project-Requirements.docx
+++ b/project-documents/Project-Requirements.docx
@@ -227,15 +227,7 @@
         <w:spacing w:after="0" w:line="240" w:lineRule="auto"/>
       </w:pPr>
       <w:r>
-        <w:t xml:space="preserve">Establish group online </w:t>
-      </w:r>
-      <w:proofErr w:type="gramStart"/>
-      <w:r>
-        <w:t>work space</w:t>
-      </w:r>
-      <w:proofErr w:type="gramEnd"/>
-      <w:r>
-        <w:t xml:space="preserve"> (Basecamp, Huddle, etc.)</w:t>
+        <w:t>Establish group online work space (Basecamp, Huddle, etc.)</w:t>
       </w:r>
       <w:r>
         <w:br/>
@@ -338,15 +330,7 @@
         <w:br/>
       </w:r>
       <w:r>
-        <w:t xml:space="preserve">Define a scope and set of functional specifications for your project. Use B (Functional Requirements Sample) as a guide </w:t>
-      </w:r>
-      <w:proofErr w:type="gramStart"/>
-      <w:r>
-        <w:t>for the amount of</w:t>
-      </w:r>
-      <w:proofErr w:type="gramEnd"/>
-      <w:r>
-        <w:t xml:space="preserve"> work required. Be sure to target the requirements and scope to your specific project. </w:t>
+        <w:t xml:space="preserve">Define a scope and set of functional specifications for your project. Use B (Functional Requirements Sample) as a guide for the amount of work required. Be sure to target the requirements and scope to your specific project. </w:t>
       </w:r>
     </w:p>
     <w:p>
@@ -421,38 +405,22 @@
         <w:rPr>
           <w:b/>
         </w:rPr>
-        <w:t xml:space="preserve"> </w:t>
-      </w:r>
-      <w:proofErr w:type="gramStart"/>
+        <w:t xml:space="preserve"> web-site</w:t>
+      </w:r>
       <w:r>
         <w:rPr>
           <w:b/>
         </w:rPr>
-        <w:t>web-site</w:t>
-      </w:r>
-      <w:proofErr w:type="gramEnd"/>
+        <w:t xml:space="preserve"> (mobile app). </w:t>
+      </w:r>
       <w:r>
         <w:rPr>
           <w:b/>
         </w:rPr>
-        <w:t xml:space="preserve"> (mobile app). </w:t>
-      </w:r>
-      <w:r>
-        <w:rPr>
-          <w:b/>
-        </w:rPr>
         <w:br/>
       </w:r>
       <w:r>
-        <w:t xml:space="preserve">Create the full website that adheres to the mock-up and includes </w:t>
-      </w:r>
-      <w:proofErr w:type="gramStart"/>
-      <w:r>
-        <w:t>all of</w:t>
-      </w:r>
-      <w:proofErr w:type="gramEnd"/>
-      <w:r>
-        <w:t xml:space="preserve"> the t</w:t>
+        <w:t>Create the full website that adheres to the mock-up and includes all of the t</w:t>
       </w:r>
       <w:r>
         <w:t>echnical aspects detailed below (see technical requirements)</w:t>
@@ -496,15 +464,7 @@
         <w:br/>
       </w:r>
       <w:r>
-        <w:t xml:space="preserve">Put your files into a folder and then zip them (.zip – not .7zip). and use PhoneGap build to build your app into a native android app. Note: (1) You can use PhoneGap Build for free for building 1-app at a time, (2) your folder should have an index.html page as the “start” of your app, and (3) </w:t>
-      </w:r>
-      <w:proofErr w:type="gramStart"/>
-      <w:r>
-        <w:t>all of</w:t>
-      </w:r>
-      <w:proofErr w:type="gramEnd"/>
-      <w:r>
-        <w:t xml:space="preserve"> the media for your app should be contained inside of your .zip folder.</w:t>
+        <w:t>Put your files into a folder and then zip them (.zip – not .7zip). and use PhoneGap build to build your app into a native android app. Note: (1) You can use PhoneGap Build for free for building 1-app at a time, (2) your folder should have an index.html page as the “start” of your app, and (3) all of the media for your app should be contained inside of your .zip folder.</w:t>
       </w:r>
     </w:p>
     <w:p>
@@ -817,14 +777,16 @@
           <w:color w:val="000000"/>
           <w:sz w:val="17"/>
           <w:szCs w:val="17"/>
-        </w:rPr>
-      </w:pPr>
-      <w:r>
-        <w:rPr>
-          <w:rFonts w:ascii="Verdana" w:eastAsia="Times New Roman" w:hAnsi="Verdana"/>
-          <w:color w:val="000000"/>
-          <w:sz w:val="17"/>
-          <w:szCs w:val="17"/>
+          <w:highlight w:val="yellow"/>
+        </w:rPr>
+      </w:pPr>
+      <w:r>
+        <w:rPr>
+          <w:rFonts w:ascii="Verdana" w:eastAsia="Times New Roman" w:hAnsi="Verdana"/>
+          <w:color w:val="000000"/>
+          <w:sz w:val="17"/>
+          <w:szCs w:val="17"/>
+          <w:highlight w:val="yellow"/>
         </w:rPr>
         <w:t xml:space="preserve">The site </w:t>
       </w:r>
@@ -834,6 +796,7 @@
           <w:color w:val="000000"/>
           <w:sz w:val="17"/>
           <w:szCs w:val="17"/>
+          <w:highlight w:val="yellow"/>
         </w:rPr>
         <w:t xml:space="preserve">and app </w:t>
       </w:r>
@@ -843,6 +806,7 @@
           <w:color w:val="000000"/>
           <w:sz w:val="17"/>
           <w:szCs w:val="17"/>
+          <w:highlight w:val="yellow"/>
         </w:rPr>
         <w:t>must be responsive</w:t>
       </w:r>
@@ -859,14 +823,16 @@
           <w:color w:val="000000"/>
           <w:sz w:val="17"/>
           <w:szCs w:val="17"/>
-        </w:rPr>
-      </w:pPr>
-      <w:r>
-        <w:rPr>
-          <w:rFonts w:ascii="Verdana" w:eastAsia="Times New Roman" w:hAnsi="Verdana"/>
-          <w:color w:val="000000"/>
-          <w:sz w:val="17"/>
-          <w:szCs w:val="17"/>
+          <w:highlight w:val="yellow"/>
+        </w:rPr>
+      </w:pPr>
+      <w:r>
+        <w:rPr>
+          <w:rFonts w:ascii="Verdana" w:eastAsia="Times New Roman" w:hAnsi="Verdana"/>
+          <w:color w:val="000000"/>
+          <w:sz w:val="17"/>
+          <w:szCs w:val="17"/>
+          <w:highlight w:val="yellow"/>
         </w:rPr>
         <w:t xml:space="preserve">You may do this via any mechanism you feel is appropriate, including but not limited to Bootstrap, </w:t>
       </w:r>
@@ -877,6 +843,7 @@
           <w:color w:val="000000"/>
           <w:sz w:val="17"/>
           <w:szCs w:val="17"/>
+          <w:highlight w:val="yellow"/>
         </w:rPr>
         <w:t>MediaQueries</w:t>
       </w:r>
@@ -887,6 +854,7 @@
           <w:color w:val="000000"/>
           <w:sz w:val="17"/>
           <w:szCs w:val="17"/>
+          <w:highlight w:val="yellow"/>
         </w:rPr>
         <w:t>, etc.</w:t>
       </w:r>
@@ -1053,17 +1021,18 @@
           <w:color w:val="000000"/>
           <w:sz w:val="17"/>
           <w:szCs w:val="17"/>
-        </w:rPr>
-        <w:t>The site must include at least one form, containing at least 5 form elements</w:t>
-      </w:r>
-      <w:r>
-        <w:rPr>
-          <w:rFonts w:ascii="Verdana" w:eastAsia="Times New Roman" w:hAnsi="Verdana"/>
-          <w:color w:val="000000"/>
-          <w:sz w:val="17"/>
-          <w:szCs w:val="17"/>
-        </w:rPr>
-        <w:t xml:space="preserve">. </w:t>
+          <w:highlight w:val="yellow"/>
+        </w:rPr>
+        <w:t>The site must include at least one form, containing at least 5 form elements.</w:t>
+      </w:r>
+      <w:r>
+        <w:rPr>
+          <w:rFonts w:ascii="Verdana" w:eastAsia="Times New Roman" w:hAnsi="Verdana"/>
+          <w:color w:val="000000"/>
+          <w:sz w:val="17"/>
+          <w:szCs w:val="17"/>
+        </w:rPr>
+        <w:t xml:space="preserve"> </w:t>
       </w:r>
     </w:p>
     <w:p>
@@ -1135,14 +1104,16 @@
           <w:color w:val="000000"/>
           <w:sz w:val="17"/>
           <w:szCs w:val="17"/>
-        </w:rPr>
-      </w:pPr>
-      <w:r>
-        <w:rPr>
-          <w:rFonts w:ascii="Verdana" w:eastAsia="Times New Roman" w:hAnsi="Verdana"/>
-          <w:color w:val="000000"/>
-          <w:sz w:val="17"/>
-          <w:szCs w:val="17"/>
+          <w:highlight w:val="yellow"/>
+        </w:rPr>
+      </w:pPr>
+      <w:r>
+        <w:rPr>
+          <w:rFonts w:ascii="Verdana" w:eastAsia="Times New Roman" w:hAnsi="Verdana"/>
+          <w:color w:val="000000"/>
+          <w:sz w:val="17"/>
+          <w:szCs w:val="17"/>
+          <w:highlight w:val="yellow"/>
         </w:rPr>
         <w:t xml:space="preserve">The form should </w:t>
       </w:r>
@@ -1152,6 +1123,7 @@
           <w:color w:val="000000"/>
           <w:sz w:val="17"/>
           <w:szCs w:val="17"/>
+          <w:highlight w:val="yellow"/>
         </w:rPr>
         <w:t xml:space="preserve">target an appropriate PHP/ASP/JSP page on your server </w:t>
       </w:r>
@@ -1255,14 +1227,16 @@
           <w:color w:val="000000"/>
           <w:sz w:val="17"/>
           <w:szCs w:val="17"/>
-        </w:rPr>
-      </w:pPr>
-      <w:r>
-        <w:rPr>
-          <w:rFonts w:ascii="Verdana" w:eastAsia="Times New Roman" w:hAnsi="Verdana"/>
-          <w:color w:val="000000"/>
-          <w:sz w:val="17"/>
-          <w:szCs w:val="17"/>
+          <w:highlight w:val="yellow"/>
+        </w:rPr>
+      </w:pPr>
+      <w:r>
+        <w:rPr>
+          <w:rFonts w:ascii="Verdana" w:eastAsia="Times New Roman" w:hAnsi="Verdana"/>
+          <w:color w:val="000000"/>
+          <w:sz w:val="17"/>
+          <w:szCs w:val="17"/>
+          <w:highlight w:val="yellow"/>
         </w:rPr>
         <w:t xml:space="preserve">The site </w:t>
       </w:r>
@@ -1272,6 +1246,7 @@
           <w:color w:val="000000"/>
           <w:sz w:val="17"/>
           <w:szCs w:val="17"/>
+          <w:highlight w:val="yellow"/>
         </w:rPr>
         <w:t>should be properly sized for a mobile device.</w:t>
       </w:r>
@@ -1348,14 +1323,16 @@
           <w:color w:val="000000"/>
           <w:sz w:val="17"/>
           <w:szCs w:val="17"/>
-        </w:rPr>
-      </w:pPr>
-      <w:r>
-        <w:rPr>
-          <w:rFonts w:ascii="Verdana" w:eastAsia="Times New Roman" w:hAnsi="Verdana"/>
-          <w:color w:val="000000"/>
-          <w:sz w:val="17"/>
-          <w:szCs w:val="17"/>
+          <w:highlight w:val="yellow"/>
+        </w:rPr>
+      </w:pPr>
+      <w:r>
+        <w:rPr>
+          <w:rFonts w:ascii="Verdana" w:eastAsia="Times New Roman" w:hAnsi="Verdana"/>
+          <w:color w:val="000000"/>
+          <w:sz w:val="17"/>
+          <w:szCs w:val="17"/>
+          <w:highlight w:val="yellow"/>
         </w:rPr>
         <w:t>Accommodate devices of different sizes via Media Queries, JavaScript, etc.</w:t>
       </w:r>
@@ -1630,14 +1607,16 @@
           <w:color w:val="000000"/>
           <w:sz w:val="17"/>
           <w:szCs w:val="17"/>
-        </w:rPr>
-      </w:pPr>
-      <w:r>
-        <w:rPr>
-          <w:rFonts w:ascii="Verdana" w:eastAsia="Times New Roman" w:hAnsi="Verdana"/>
-          <w:color w:val="000000"/>
-          <w:sz w:val="17"/>
-          <w:szCs w:val="17"/>
+          <w:highlight w:val="yellow"/>
+        </w:rPr>
+      </w:pPr>
+      <w:r>
+        <w:rPr>
+          <w:rFonts w:ascii="Verdana" w:eastAsia="Times New Roman" w:hAnsi="Verdana"/>
+          <w:color w:val="000000"/>
+          <w:sz w:val="17"/>
+          <w:szCs w:val="17"/>
+          <w:highlight w:val="yellow"/>
         </w:rPr>
         <w:t>Must have at least 1 set of buttons that uses JavaScript to do rollovers</w:t>
       </w:r>
@@ -1647,6 +1626,7 @@
           <w:color w:val="000000"/>
           <w:sz w:val="17"/>
           <w:szCs w:val="17"/>
+          <w:highlight w:val="yellow"/>
         </w:rPr>
         <w:t xml:space="preserve"> </w:t>
       </w:r>
@@ -1656,6 +1636,7 @@
           <w:color w:val="000000"/>
           <w:sz w:val="17"/>
           <w:szCs w:val="17"/>
+          <w:highlight w:val="yellow"/>
         </w:rPr>
         <w:t>OR</w:t>
       </w:r>
@@ -1665,6 +1646,7 @@
           <w:color w:val="000000"/>
           <w:sz w:val="17"/>
           <w:szCs w:val="17"/>
+          <w:highlight w:val="yellow"/>
         </w:rPr>
         <w:t xml:space="preserve"> use HTML5/CSS3 hover to do a rollover</w:t>
       </w:r>
@@ -1674,6 +1656,7 @@
           <w:color w:val="000000"/>
           <w:sz w:val="17"/>
           <w:szCs w:val="17"/>
+          <w:highlight w:val="yellow"/>
         </w:rPr>
         <w:t>.</w:t>
       </w:r>
@@ -1766,14 +1749,16 @@
           <w:color w:val="000000"/>
           <w:sz w:val="17"/>
           <w:szCs w:val="17"/>
-        </w:rPr>
-      </w:pPr>
-      <w:r>
-        <w:rPr>
-          <w:rFonts w:ascii="Verdana" w:eastAsia="Times New Roman" w:hAnsi="Verdana"/>
-          <w:color w:val="000000"/>
-          <w:sz w:val="17"/>
-          <w:szCs w:val="17"/>
+          <w:highlight w:val="yellow"/>
+        </w:rPr>
+      </w:pPr>
+      <w:r>
+        <w:rPr>
+          <w:rFonts w:ascii="Verdana" w:eastAsia="Times New Roman" w:hAnsi="Verdana"/>
+          <w:color w:val="000000"/>
+          <w:sz w:val="17"/>
+          <w:szCs w:val="17"/>
+          <w:highlight w:val="yellow"/>
         </w:rPr>
         <w:t>Must be set-up and hosted on a LAMP or LEMP commercial VPS.</w:t>
       </w:r>
@@ -1790,14 +1775,16 @@
           <w:color w:val="000000"/>
           <w:sz w:val="17"/>
           <w:szCs w:val="17"/>
-        </w:rPr>
-      </w:pPr>
-      <w:r>
-        <w:rPr>
-          <w:rFonts w:ascii="Verdana" w:eastAsia="Times New Roman" w:hAnsi="Verdana"/>
-          <w:color w:val="000000"/>
-          <w:sz w:val="17"/>
-          <w:szCs w:val="17"/>
+          <w:highlight w:val="yellow"/>
+        </w:rPr>
+      </w:pPr>
+      <w:r>
+        <w:rPr>
+          <w:rFonts w:ascii="Verdana" w:eastAsia="Times New Roman" w:hAnsi="Verdana"/>
+          <w:color w:val="000000"/>
+          <w:sz w:val="17"/>
+          <w:szCs w:val="17"/>
+          <w:highlight w:val="yellow"/>
         </w:rPr>
         <w:t>Must implement HTTPS</w:t>
       </w:r>
@@ -1814,14 +1801,16 @@
           <w:color w:val="000000"/>
           <w:sz w:val="17"/>
           <w:szCs w:val="17"/>
-        </w:rPr>
-      </w:pPr>
-      <w:r>
-        <w:rPr>
-          <w:rFonts w:ascii="Verdana" w:eastAsia="Times New Roman" w:hAnsi="Verdana"/>
-          <w:color w:val="000000"/>
-          <w:sz w:val="17"/>
-          <w:szCs w:val="17"/>
+          <w:highlight w:val="yellow"/>
+        </w:rPr>
+      </w:pPr>
+      <w:r>
+        <w:rPr>
+          <w:rFonts w:ascii="Verdana" w:eastAsia="Times New Roman" w:hAnsi="Verdana"/>
+          <w:color w:val="000000"/>
+          <w:sz w:val="17"/>
+          <w:szCs w:val="17"/>
+          <w:highlight w:val="yellow"/>
         </w:rPr>
         <w:t>Must have properly configured domain name and DNS</w:t>
       </w:r>

</xml_diff>